<commit_message>
resize logic update readme
</commit_message>
<xml_diff>
--- a/sheet.docx
+++ b/sheet.docx
@@ -825,7 +825,6 @@
           <w:lang w:val="en-US"/>
         </w:rPr>
       </w:pPr>
-      <w:bookmarkStart w:id="0" w:name="_GoBack"/>
       <w:r>
         <w:rPr>
           <w:noProof/>
@@ -836,7 +835,6 @@
           </v:shape>
         </w:pict>
       </w:r>
-      <w:bookmarkEnd w:id="0"/>
       <w:r>
         <w:rPr>
           <w:rFonts w:ascii="OMR" w:hAnsi="OMR"/>
@@ -979,6 +977,1133 @@
           <w:lang w:val="en-US"/>
         </w:rPr>
         <w:t></w:t>
+      </w:r>
+    </w:p>
+    <w:p>
+      <w:pPr>
+        <w:rPr>
+          <w:rFonts w:ascii="OMR" w:hAnsi="OMR"/>
+          <w:sz w:val="100"/>
+          <w:szCs w:val="100"/>
+          <w:lang w:val="en-US"/>
+        </w:rPr>
+      </w:pPr>
+      <w:r>
+        <w:rPr>
+          <w:rFonts w:ascii="OMR" w:hAnsi="OMR"/>
+          <w:sz w:val="100"/>
+          <w:szCs w:val="100"/>
+          <w:lang w:val="en-US"/>
+        </w:rPr>
+        <w:br w:type="page"/>
+      </w:r>
+    </w:p>
+    <w:tbl>
+      <w:tblPr>
+        <w:tblStyle w:val="TableGrid"/>
+        <w:tblpPr w:leftFromText="180" w:rightFromText="180" w:vertAnchor="text" w:horzAnchor="page" w:tblpX="606" w:tblpY="-55"/>
+        <w:tblOverlap w:val="never"/>
+        <w:tblW w:w="0" w:type="auto"/>
+        <w:tblBorders>
+          <w:top w:val="single" w:sz="36" w:space="0" w:color="auto"/>
+          <w:left w:val="single" w:sz="36" w:space="0" w:color="auto"/>
+          <w:bottom w:val="single" w:sz="36" w:space="0" w:color="auto"/>
+          <w:right w:val="single" w:sz="36" w:space="0" w:color="auto"/>
+          <w:insideH w:val="single" w:sz="36" w:space="0" w:color="auto"/>
+          <w:insideV w:val="single" w:sz="36" w:space="0" w:color="auto"/>
+        </w:tblBorders>
+        <w:tblLook w:val="04A0" w:firstRow="1" w:lastRow="0" w:firstColumn="1" w:lastColumn="0" w:noHBand="0" w:noVBand="1"/>
+      </w:tblPr>
+      <w:tblGrid>
+        <w:gridCol w:w="4313"/>
+      </w:tblGrid>
+      <w:tr>
+        <w:trPr>
+          <w:trHeight w:val="5177"/>
+        </w:trPr>
+        <w:tc>
+          <w:tcPr>
+            <w:tcW w:w="4311" w:type="dxa"/>
+          </w:tcPr>
+          <w:p>
+            <w:pPr>
+              <w:rPr>
+                <w:rFonts w:ascii="OMR" w:hAnsi="OMR"/>
+                <w:sz w:val="40"/>
+                <w:szCs w:val="40"/>
+                <w:lang w:val="en-US"/>
+              </w:rPr>
+            </w:pPr>
+          </w:p>
+          <w:p>
+            <w:pPr>
+              <w:rPr>
+                <w:rFonts w:ascii="OMR" w:hAnsi="OMR"/>
+                <w:b/>
+                <w:sz w:val="52"/>
+                <w:szCs w:val="52"/>
+                <w:lang w:val="en-US"/>
+              </w:rPr>
+            </w:pPr>
+            <w:r>
+              <w:rPr>
+                <w:rFonts w:ascii="OMR" w:hAnsi="OMR"/>
+                <w:b/>
+                <w:sz w:val="52"/>
+                <w:szCs w:val="52"/>
+                <w:lang w:val="en-US"/>
+              </w:rPr>
+              <w:t></w:t>
+            </w:r>
+            <w:r>
+              <w:rPr>
+                <w:rFonts w:ascii="OMR" w:hAnsi="OMR"/>
+                <w:b/>
+                <w:sz w:val="52"/>
+                <w:szCs w:val="52"/>
+                <w:lang w:val="en-US"/>
+              </w:rPr>
+              <w:t></w:t>
+            </w:r>
+            <w:r>
+              <w:rPr>
+                <w:rFonts w:ascii="OMR" w:hAnsi="OMR"/>
+                <w:b/>
+                <w:sz w:val="52"/>
+                <w:szCs w:val="52"/>
+                <w:lang w:val="en-US"/>
+              </w:rPr>
+              <w:t></w:t>
+            </w:r>
+            <w:r>
+              <w:rPr>
+                <w:rFonts w:ascii="OMR" w:hAnsi="OMR"/>
+                <w:b/>
+                <w:sz w:val="52"/>
+                <w:szCs w:val="52"/>
+                <w:lang w:val="en-US"/>
+              </w:rPr>
+              <w:t></w:t>
+            </w:r>
+            <w:r>
+              <w:rPr>
+                <w:rFonts w:ascii="OMR" w:hAnsi="OMR"/>
+                <w:b/>
+                <w:sz w:val="52"/>
+                <w:szCs w:val="52"/>
+                <w:lang w:val="en-US"/>
+              </w:rPr>
+              <w:t></w:t>
+            </w:r>
+            <w:r>
+              <w:rPr>
+                <w:rFonts w:ascii="OMR" w:hAnsi="OMR"/>
+                <w:b/>
+                <w:sz w:val="52"/>
+                <w:szCs w:val="52"/>
+                <w:lang w:val="en-US"/>
+              </w:rPr>
+              <w:t></w:t>
+            </w:r>
+            <w:r>
+              <w:rPr>
+                <w:rFonts w:ascii="OMR" w:hAnsi="OMR"/>
+                <w:b/>
+                <w:sz w:val="52"/>
+                <w:szCs w:val="52"/>
+                <w:lang w:val="en-US"/>
+              </w:rPr>
+              <w:t></w:t>
+            </w:r>
+            <w:r>
+              <w:rPr>
+                <w:rFonts w:ascii="OMR" w:hAnsi="OMR"/>
+                <w:b/>
+                <w:sz w:val="52"/>
+                <w:szCs w:val="52"/>
+                <w:lang w:val="en-US"/>
+              </w:rPr>
+              <w:t></w:t>
+            </w:r>
+          </w:p>
+          <w:p>
+            <w:pPr>
+              <w:rPr>
+                <w:rFonts w:ascii="OMR" w:hAnsi="OMR"/>
+                <w:sz w:val="52"/>
+                <w:szCs w:val="52"/>
+                <w:lang w:val="en-US"/>
+              </w:rPr>
+            </w:pPr>
+          </w:p>
+          <w:p>
+            <w:pPr>
+              <w:rPr>
+                <w:rFonts w:ascii="OMR" w:hAnsi="OMR"/>
+                <w:b/>
+                <w:sz w:val="52"/>
+                <w:szCs w:val="52"/>
+                <w:lang w:val="en-US"/>
+              </w:rPr>
+            </w:pPr>
+            <w:r>
+              <w:rPr>
+                <w:rFonts w:ascii="OMR" w:hAnsi="OMR"/>
+                <w:b/>
+                <w:sz w:val="52"/>
+                <w:szCs w:val="52"/>
+                <w:lang w:val="en-US"/>
+              </w:rPr>
+              <w:t></w:t>
+            </w:r>
+            <w:r>
+              <w:rPr>
+                <w:rFonts w:ascii="OMR" w:hAnsi="OMR"/>
+                <w:b/>
+                <w:sz w:val="52"/>
+                <w:szCs w:val="52"/>
+                <w:lang w:val="en-US"/>
+              </w:rPr>
+              <w:t></w:t>
+            </w:r>
+            <w:r>
+              <w:rPr>
+                <w:rFonts w:ascii="OMR" w:hAnsi="OMR"/>
+                <w:b/>
+                <w:sz w:val="52"/>
+                <w:szCs w:val="52"/>
+                <w:lang w:val="en-US"/>
+              </w:rPr>
+              <w:t></w:t>
+            </w:r>
+            <w:r>
+              <w:rPr>
+                <w:rFonts w:ascii="OMR" w:hAnsi="OMR"/>
+                <w:b/>
+                <w:sz w:val="52"/>
+                <w:szCs w:val="52"/>
+                <w:lang w:val="en-US"/>
+              </w:rPr>
+              <w:t></w:t>
+            </w:r>
+            <w:r>
+              <w:rPr>
+                <w:rFonts w:ascii="OMR" w:hAnsi="OMR"/>
+                <w:b/>
+                <w:sz w:val="52"/>
+                <w:szCs w:val="52"/>
+                <w:lang w:val="en-US"/>
+              </w:rPr>
+              <w:t></w:t>
+            </w:r>
+            <w:r>
+              <w:rPr>
+                <w:rFonts w:ascii="OMR" w:hAnsi="OMR"/>
+                <w:b/>
+                <w:sz w:val="52"/>
+                <w:szCs w:val="52"/>
+                <w:lang w:val="en-US"/>
+              </w:rPr>
+              <w:t></w:t>
+            </w:r>
+            <w:r>
+              <w:rPr>
+                <w:rFonts w:ascii="OMR" w:hAnsi="OMR"/>
+                <w:b/>
+                <w:sz w:val="52"/>
+                <w:szCs w:val="52"/>
+                <w:lang w:val="en-US"/>
+              </w:rPr>
+              <w:t></w:t>
+            </w:r>
+            <w:r>
+              <w:rPr>
+                <w:rFonts w:ascii="OMR" w:hAnsi="OMR"/>
+                <w:b/>
+                <w:sz w:val="52"/>
+                <w:szCs w:val="52"/>
+                <w:lang w:val="en-US"/>
+              </w:rPr>
+              <w:t></w:t>
+            </w:r>
+          </w:p>
+          <w:p>
+            <w:pPr>
+              <w:rPr>
+                <w:rFonts w:ascii="OMR" w:hAnsi="OMR"/>
+                <w:b/>
+                <w:sz w:val="52"/>
+                <w:szCs w:val="52"/>
+                <w:lang w:val="en-US"/>
+              </w:rPr>
+            </w:pPr>
+          </w:p>
+          <w:p>
+            <w:pPr>
+              <w:rPr>
+                <w:rFonts w:ascii="OMR" w:hAnsi="OMR"/>
+                <w:b/>
+                <w:sz w:val="52"/>
+                <w:szCs w:val="52"/>
+                <w:lang w:val="en-US"/>
+              </w:rPr>
+            </w:pPr>
+            <w:r>
+              <w:rPr>
+                <w:rFonts w:ascii="OMR" w:hAnsi="OMR"/>
+                <w:b/>
+                <w:sz w:val="52"/>
+                <w:szCs w:val="52"/>
+                <w:lang w:val="en-US"/>
+              </w:rPr>
+              <w:t></w:t>
+            </w:r>
+            <w:r>
+              <w:rPr>
+                <w:rFonts w:ascii="OMR" w:hAnsi="OMR"/>
+                <w:b/>
+                <w:sz w:val="52"/>
+                <w:szCs w:val="52"/>
+                <w:lang w:val="en-US"/>
+              </w:rPr>
+              <w:t></w:t>
+            </w:r>
+            <w:r>
+              <w:rPr>
+                <w:rFonts w:ascii="OMR" w:hAnsi="OMR"/>
+                <w:b/>
+                <w:sz w:val="52"/>
+                <w:szCs w:val="52"/>
+                <w:lang w:val="en-US"/>
+              </w:rPr>
+              <w:t></w:t>
+            </w:r>
+            <w:r>
+              <w:rPr>
+                <w:rFonts w:ascii="OMR" w:hAnsi="OMR"/>
+                <w:b/>
+                <w:sz w:val="52"/>
+                <w:szCs w:val="52"/>
+                <w:lang w:val="en-US"/>
+              </w:rPr>
+              <w:t></w:t>
+            </w:r>
+            <w:r>
+              <w:rPr>
+                <w:rFonts w:ascii="OMR" w:hAnsi="OMR"/>
+                <w:b/>
+                <w:sz w:val="52"/>
+                <w:szCs w:val="52"/>
+                <w:lang w:val="en-US"/>
+              </w:rPr>
+              <w:t></w:t>
+            </w:r>
+            <w:r>
+              <w:rPr>
+                <w:rFonts w:ascii="OMR" w:hAnsi="OMR"/>
+                <w:b/>
+                <w:sz w:val="52"/>
+                <w:szCs w:val="52"/>
+                <w:lang w:val="en-US"/>
+              </w:rPr>
+              <w:t></w:t>
+            </w:r>
+            <w:r>
+              <w:rPr>
+                <w:rFonts w:ascii="OMR" w:hAnsi="OMR"/>
+                <w:b/>
+                <w:sz w:val="52"/>
+                <w:szCs w:val="52"/>
+                <w:lang w:val="en-US"/>
+              </w:rPr>
+              <w:t></w:t>
+            </w:r>
+            <w:r>
+              <w:rPr>
+                <w:rFonts w:ascii="OMR" w:hAnsi="OMR"/>
+                <w:b/>
+                <w:sz w:val="52"/>
+                <w:szCs w:val="52"/>
+                <w:lang w:val="en-US"/>
+              </w:rPr>
+              <w:t></w:t>
+            </w:r>
+          </w:p>
+          <w:p>
+            <w:pPr>
+              <w:rPr>
+                <w:rFonts w:ascii="OMR" w:hAnsi="OMR"/>
+                <w:b/>
+                <w:sz w:val="52"/>
+                <w:szCs w:val="52"/>
+                <w:lang w:val="en-US"/>
+              </w:rPr>
+            </w:pPr>
+          </w:p>
+          <w:p>
+            <w:pPr>
+              <w:rPr>
+                <w:rFonts w:ascii="OMR" w:hAnsi="OMR"/>
+                <w:b/>
+                <w:sz w:val="52"/>
+                <w:szCs w:val="52"/>
+                <w:lang w:val="en-US"/>
+              </w:rPr>
+            </w:pPr>
+            <w:r>
+              <w:rPr>
+                <w:rFonts w:ascii="OMR" w:hAnsi="OMR"/>
+                <w:b/>
+                <w:sz w:val="52"/>
+                <w:szCs w:val="52"/>
+                <w:lang w:val="en-US"/>
+              </w:rPr>
+              <w:t></w:t>
+            </w:r>
+            <w:r>
+              <w:rPr>
+                <w:rFonts w:ascii="OMR" w:hAnsi="OMR"/>
+                <w:b/>
+                <w:sz w:val="52"/>
+                <w:szCs w:val="52"/>
+                <w:lang w:val="en-US"/>
+              </w:rPr>
+              <w:t></w:t>
+            </w:r>
+            <w:r>
+              <w:rPr>
+                <w:rFonts w:ascii="OMR" w:hAnsi="OMR"/>
+                <w:b/>
+                <w:sz w:val="52"/>
+                <w:szCs w:val="52"/>
+                <w:lang w:val="en-US"/>
+              </w:rPr>
+              <w:t></w:t>
+            </w:r>
+            <w:r>
+              <w:rPr>
+                <w:rFonts w:ascii="OMR" w:hAnsi="OMR"/>
+                <w:b/>
+                <w:sz w:val="52"/>
+                <w:szCs w:val="52"/>
+                <w:lang w:val="en-US"/>
+              </w:rPr>
+              <w:t></w:t>
+            </w:r>
+            <w:r>
+              <w:rPr>
+                <w:rFonts w:ascii="OMR" w:hAnsi="OMR"/>
+                <w:b/>
+                <w:sz w:val="52"/>
+                <w:szCs w:val="52"/>
+                <w:lang w:val="en-US"/>
+              </w:rPr>
+              <w:t></w:t>
+            </w:r>
+            <w:r>
+              <w:rPr>
+                <w:rFonts w:ascii="OMR" w:hAnsi="OMR"/>
+                <w:b/>
+                <w:sz w:val="52"/>
+                <w:szCs w:val="52"/>
+                <w:lang w:val="en-US"/>
+              </w:rPr>
+              <w:t></w:t>
+            </w:r>
+            <w:r>
+              <w:rPr>
+                <w:rFonts w:ascii="OMR" w:hAnsi="OMR"/>
+                <w:b/>
+                <w:sz w:val="52"/>
+                <w:szCs w:val="52"/>
+                <w:lang w:val="en-US"/>
+              </w:rPr>
+              <w:t></w:t>
+            </w:r>
+            <w:r>
+              <w:rPr>
+                <w:rFonts w:ascii="OMR" w:hAnsi="OMR"/>
+                <w:b/>
+                <w:sz w:val="52"/>
+                <w:szCs w:val="52"/>
+                <w:lang w:val="en-US"/>
+              </w:rPr>
+              <w:t></w:t>
+            </w:r>
+          </w:p>
+          <w:p>
+            <w:pPr>
+              <w:rPr>
+                <w:rFonts w:ascii="OMR" w:hAnsi="OMR"/>
+                <w:b/>
+                <w:sz w:val="52"/>
+                <w:szCs w:val="52"/>
+                <w:lang w:val="en-US"/>
+              </w:rPr>
+            </w:pPr>
+          </w:p>
+          <w:p>
+            <w:pPr>
+              <w:rPr>
+                <w:rFonts w:ascii="OMR" w:hAnsi="OMR"/>
+                <w:b/>
+                <w:sz w:val="52"/>
+                <w:szCs w:val="52"/>
+                <w:lang w:val="en-US"/>
+              </w:rPr>
+            </w:pPr>
+            <w:r>
+              <w:rPr>
+                <w:rFonts w:ascii="OMR" w:hAnsi="OMR"/>
+                <w:b/>
+                <w:sz w:val="52"/>
+                <w:szCs w:val="52"/>
+                <w:lang w:val="en-US"/>
+              </w:rPr>
+              <w:t></w:t>
+            </w:r>
+            <w:r>
+              <w:rPr>
+                <w:rFonts w:ascii="OMR" w:hAnsi="OMR"/>
+                <w:b/>
+                <w:sz w:val="52"/>
+                <w:szCs w:val="52"/>
+                <w:lang w:val="en-US"/>
+              </w:rPr>
+              <w:t></w:t>
+            </w:r>
+            <w:r>
+              <w:rPr>
+                <w:rFonts w:ascii="OMR" w:hAnsi="OMR"/>
+                <w:b/>
+                <w:sz w:val="52"/>
+                <w:szCs w:val="52"/>
+                <w:lang w:val="en-US"/>
+              </w:rPr>
+              <w:t></w:t>
+            </w:r>
+            <w:r>
+              <w:rPr>
+                <w:rFonts w:ascii="OMR" w:hAnsi="OMR"/>
+                <w:b/>
+                <w:sz w:val="52"/>
+                <w:szCs w:val="52"/>
+                <w:lang w:val="en-US"/>
+              </w:rPr>
+              <w:t></w:t>
+            </w:r>
+            <w:r>
+              <w:rPr>
+                <w:rFonts w:ascii="OMR" w:hAnsi="OMR"/>
+                <w:b/>
+                <w:sz w:val="52"/>
+                <w:szCs w:val="52"/>
+                <w:lang w:val="en-US"/>
+              </w:rPr>
+              <w:t></w:t>
+            </w:r>
+            <w:r>
+              <w:rPr>
+                <w:rFonts w:ascii="OMR" w:hAnsi="OMR"/>
+                <w:b/>
+                <w:sz w:val="52"/>
+                <w:szCs w:val="52"/>
+                <w:lang w:val="en-US"/>
+              </w:rPr>
+              <w:t></w:t>
+            </w:r>
+            <w:r>
+              <w:rPr>
+                <w:rFonts w:ascii="OMR" w:hAnsi="OMR"/>
+                <w:b/>
+                <w:sz w:val="52"/>
+                <w:szCs w:val="52"/>
+                <w:lang w:val="en-US"/>
+              </w:rPr>
+              <w:t></w:t>
+            </w:r>
+            <w:r>
+              <w:rPr>
+                <w:rFonts w:ascii="OMR" w:hAnsi="OMR"/>
+                <w:b/>
+                <w:sz w:val="52"/>
+                <w:szCs w:val="52"/>
+                <w:lang w:val="en-US"/>
+              </w:rPr>
+              <w:t></w:t>
+            </w:r>
+          </w:p>
+          <w:p>
+            <w:pPr>
+              <w:rPr>
+                <w:rFonts w:ascii="OMR" w:hAnsi="OMR"/>
+                <w:b/>
+                <w:sz w:val="52"/>
+                <w:szCs w:val="52"/>
+                <w:lang w:val="en-US"/>
+              </w:rPr>
+            </w:pPr>
+          </w:p>
+          <w:p>
+            <w:pPr>
+              <w:rPr>
+                <w:rFonts w:ascii="OMR" w:hAnsi="OMR"/>
+                <w:b/>
+                <w:sz w:val="52"/>
+                <w:szCs w:val="52"/>
+                <w:lang w:val="en-US"/>
+              </w:rPr>
+            </w:pPr>
+            <w:r>
+              <w:rPr>
+                <w:rFonts w:ascii="OMR" w:hAnsi="OMR"/>
+                <w:b/>
+                <w:sz w:val="52"/>
+                <w:szCs w:val="52"/>
+                <w:lang w:val="en-US"/>
+              </w:rPr>
+              <w:t></w:t>
+            </w:r>
+            <w:r>
+              <w:rPr>
+                <w:rFonts w:ascii="OMR" w:hAnsi="OMR"/>
+                <w:b/>
+                <w:sz w:val="52"/>
+                <w:szCs w:val="52"/>
+                <w:lang w:val="en-US"/>
+              </w:rPr>
+              <w:t></w:t>
+            </w:r>
+            <w:r>
+              <w:rPr>
+                <w:rFonts w:ascii="OMR" w:hAnsi="OMR"/>
+                <w:b/>
+                <w:sz w:val="52"/>
+                <w:szCs w:val="52"/>
+                <w:lang w:val="en-US"/>
+              </w:rPr>
+              <w:t></w:t>
+            </w:r>
+            <w:r>
+              <w:rPr>
+                <w:rFonts w:ascii="OMR" w:hAnsi="OMR"/>
+                <w:b/>
+                <w:sz w:val="52"/>
+                <w:szCs w:val="52"/>
+                <w:lang w:val="en-US"/>
+              </w:rPr>
+              <w:t></w:t>
+            </w:r>
+            <w:r>
+              <w:rPr>
+                <w:rFonts w:ascii="OMR" w:hAnsi="OMR"/>
+                <w:b/>
+                <w:sz w:val="52"/>
+                <w:szCs w:val="52"/>
+                <w:lang w:val="en-US"/>
+              </w:rPr>
+              <w:t></w:t>
+            </w:r>
+            <w:r>
+              <w:rPr>
+                <w:rFonts w:ascii="OMR" w:hAnsi="OMR"/>
+                <w:b/>
+                <w:sz w:val="52"/>
+                <w:szCs w:val="52"/>
+                <w:lang w:val="en-US"/>
+              </w:rPr>
+              <w:t></w:t>
+            </w:r>
+            <w:r>
+              <w:rPr>
+                <w:rFonts w:ascii="OMR" w:hAnsi="OMR"/>
+                <w:b/>
+                <w:sz w:val="52"/>
+                <w:szCs w:val="52"/>
+                <w:lang w:val="en-US"/>
+              </w:rPr>
+              <w:t></w:t>
+            </w:r>
+            <w:r>
+              <w:rPr>
+                <w:rFonts w:ascii="OMR" w:hAnsi="OMR"/>
+                <w:b/>
+                <w:sz w:val="52"/>
+                <w:szCs w:val="52"/>
+                <w:lang w:val="en-US"/>
+              </w:rPr>
+              <w:t></w:t>
+            </w:r>
+          </w:p>
+          <w:p>
+            <w:pPr>
+              <w:rPr>
+                <w:rFonts w:ascii="OMR" w:hAnsi="OMR"/>
+                <w:b/>
+                <w:sz w:val="52"/>
+                <w:szCs w:val="52"/>
+                <w:lang w:val="en-US"/>
+              </w:rPr>
+            </w:pPr>
+          </w:p>
+          <w:p>
+            <w:pPr>
+              <w:rPr>
+                <w:rFonts w:ascii="OMR" w:hAnsi="OMR"/>
+                <w:b/>
+                <w:sz w:val="52"/>
+                <w:szCs w:val="52"/>
+                <w:lang w:val="en-US"/>
+              </w:rPr>
+            </w:pPr>
+            <w:r>
+              <w:rPr>
+                <w:rFonts w:ascii="OMR" w:hAnsi="OMR"/>
+                <w:b/>
+                <w:sz w:val="52"/>
+                <w:szCs w:val="52"/>
+                <w:lang w:val="en-US"/>
+              </w:rPr>
+              <w:t></w:t>
+            </w:r>
+            <w:r>
+              <w:rPr>
+                <w:rFonts w:ascii="OMR" w:hAnsi="OMR"/>
+                <w:b/>
+                <w:sz w:val="52"/>
+                <w:szCs w:val="52"/>
+                <w:lang w:val="en-US"/>
+              </w:rPr>
+              <w:t></w:t>
+            </w:r>
+            <w:r>
+              <w:rPr>
+                <w:rFonts w:ascii="OMR" w:hAnsi="OMR"/>
+                <w:b/>
+                <w:sz w:val="52"/>
+                <w:szCs w:val="52"/>
+                <w:lang w:val="en-US"/>
+              </w:rPr>
+              <w:t></w:t>
+            </w:r>
+            <w:r>
+              <w:rPr>
+                <w:rFonts w:ascii="OMR" w:hAnsi="OMR"/>
+                <w:b/>
+                <w:sz w:val="52"/>
+                <w:szCs w:val="52"/>
+                <w:lang w:val="en-US"/>
+              </w:rPr>
+              <w:t></w:t>
+            </w:r>
+            <w:r>
+              <w:rPr>
+                <w:rFonts w:ascii="OMR" w:hAnsi="OMR"/>
+                <w:b/>
+                <w:sz w:val="52"/>
+                <w:szCs w:val="52"/>
+                <w:lang w:val="en-US"/>
+              </w:rPr>
+              <w:t></w:t>
+            </w:r>
+            <w:r>
+              <w:rPr>
+                <w:rFonts w:ascii="OMR" w:hAnsi="OMR"/>
+                <w:b/>
+                <w:sz w:val="52"/>
+                <w:szCs w:val="52"/>
+                <w:lang w:val="en-US"/>
+              </w:rPr>
+              <w:t></w:t>
+            </w:r>
+            <w:r>
+              <w:rPr>
+                <w:rFonts w:ascii="OMR" w:hAnsi="OMR"/>
+                <w:b/>
+                <w:sz w:val="52"/>
+                <w:szCs w:val="52"/>
+                <w:lang w:val="en-US"/>
+              </w:rPr>
+              <w:t></w:t>
+            </w:r>
+            <w:r>
+              <w:rPr>
+                <w:rFonts w:ascii="OMR" w:hAnsi="OMR"/>
+                <w:b/>
+                <w:sz w:val="52"/>
+                <w:szCs w:val="52"/>
+                <w:lang w:val="en-US"/>
+              </w:rPr>
+              <w:t></w:t>
+            </w:r>
+          </w:p>
+          <w:p>
+            <w:pPr>
+              <w:rPr>
+                <w:rFonts w:ascii="OMR" w:hAnsi="OMR"/>
+                <w:b/>
+                <w:sz w:val="52"/>
+                <w:szCs w:val="52"/>
+                <w:lang w:val="en-US"/>
+              </w:rPr>
+            </w:pPr>
+            <w:r>
+              <w:rPr>
+                <w:rFonts w:ascii="OMR" w:hAnsi="OMR"/>
+                <w:b/>
+                <w:sz w:val="52"/>
+                <w:szCs w:val="52"/>
+                <w:lang w:val="en-US"/>
+              </w:rPr>
+              <w:t></w:t>
+            </w:r>
+          </w:p>
+          <w:p>
+            <w:pPr>
+              <w:rPr>
+                <w:rFonts w:ascii="OMR" w:hAnsi="OMR"/>
+                <w:b/>
+                <w:sz w:val="52"/>
+                <w:szCs w:val="52"/>
+                <w:lang w:val="en-US"/>
+              </w:rPr>
+            </w:pPr>
+            <w:r>
+              <w:rPr>
+                <w:rFonts w:ascii="OMR" w:hAnsi="OMR"/>
+                <w:b/>
+                <w:sz w:val="52"/>
+                <w:szCs w:val="52"/>
+                <w:lang w:val="en-US"/>
+              </w:rPr>
+              <w:t></w:t>
+            </w:r>
+            <w:r>
+              <w:rPr>
+                <w:rFonts w:ascii="OMR" w:hAnsi="OMR"/>
+                <w:b/>
+                <w:sz w:val="52"/>
+                <w:szCs w:val="52"/>
+                <w:lang w:val="en-US"/>
+              </w:rPr>
+              <w:t></w:t>
+            </w:r>
+            <w:r>
+              <w:rPr>
+                <w:rFonts w:ascii="OMR" w:hAnsi="OMR"/>
+                <w:b/>
+                <w:sz w:val="52"/>
+                <w:szCs w:val="52"/>
+                <w:lang w:val="en-US"/>
+              </w:rPr>
+              <w:t></w:t>
+            </w:r>
+            <w:r>
+              <w:rPr>
+                <w:rFonts w:ascii="OMR" w:hAnsi="OMR"/>
+                <w:b/>
+                <w:sz w:val="52"/>
+                <w:szCs w:val="52"/>
+                <w:lang w:val="en-US"/>
+              </w:rPr>
+              <w:t></w:t>
+            </w:r>
+            <w:r>
+              <w:rPr>
+                <w:rFonts w:ascii="OMR" w:hAnsi="OMR"/>
+                <w:b/>
+                <w:sz w:val="52"/>
+                <w:szCs w:val="52"/>
+                <w:lang w:val="en-US"/>
+              </w:rPr>
+              <w:t></w:t>
+            </w:r>
+            <w:r>
+              <w:rPr>
+                <w:rFonts w:ascii="OMR" w:hAnsi="OMR"/>
+                <w:b/>
+                <w:sz w:val="52"/>
+                <w:szCs w:val="52"/>
+                <w:lang w:val="en-US"/>
+              </w:rPr>
+              <w:t></w:t>
+            </w:r>
+            <w:r>
+              <w:rPr>
+                <w:rFonts w:ascii="OMR" w:hAnsi="OMR"/>
+                <w:b/>
+                <w:sz w:val="52"/>
+                <w:szCs w:val="52"/>
+                <w:lang w:val="en-US"/>
+              </w:rPr>
+              <w:t></w:t>
+            </w:r>
+            <w:r>
+              <w:rPr>
+                <w:rFonts w:ascii="OMR" w:hAnsi="OMR"/>
+                <w:b/>
+                <w:sz w:val="52"/>
+                <w:szCs w:val="52"/>
+                <w:lang w:val="en-US"/>
+              </w:rPr>
+              <w:t></w:t>
+            </w:r>
+          </w:p>
+          <w:p>
+            <w:pPr>
+              <w:rPr>
+                <w:rFonts w:ascii="OMR" w:hAnsi="OMR"/>
+                <w:b/>
+                <w:sz w:val="52"/>
+                <w:szCs w:val="52"/>
+                <w:lang w:val="en-US"/>
+              </w:rPr>
+            </w:pPr>
+          </w:p>
+          <w:p>
+            <w:pPr>
+              <w:rPr>
+                <w:rFonts w:ascii="OMR" w:hAnsi="OMR"/>
+                <w:b/>
+                <w:sz w:val="52"/>
+                <w:szCs w:val="52"/>
+                <w:lang w:val="en-US"/>
+              </w:rPr>
+            </w:pPr>
+            <w:r>
+              <w:rPr>
+                <w:rFonts w:ascii="OMR" w:hAnsi="OMR"/>
+                <w:b/>
+                <w:sz w:val="52"/>
+                <w:szCs w:val="52"/>
+                <w:lang w:val="en-US"/>
+              </w:rPr>
+              <w:t></w:t>
+            </w:r>
+            <w:r>
+              <w:rPr>
+                <w:rFonts w:ascii="OMR" w:hAnsi="OMR"/>
+                <w:b/>
+                <w:sz w:val="52"/>
+                <w:szCs w:val="52"/>
+                <w:lang w:val="en-US"/>
+              </w:rPr>
+              <w:t></w:t>
+            </w:r>
+            <w:r>
+              <w:rPr>
+                <w:rFonts w:ascii="OMR" w:hAnsi="OMR"/>
+                <w:b/>
+                <w:sz w:val="52"/>
+                <w:szCs w:val="52"/>
+                <w:lang w:val="en-US"/>
+              </w:rPr>
+              <w:t></w:t>
+            </w:r>
+            <w:r>
+              <w:rPr>
+                <w:rFonts w:ascii="OMR" w:hAnsi="OMR"/>
+                <w:b/>
+                <w:sz w:val="52"/>
+                <w:szCs w:val="52"/>
+                <w:lang w:val="en-US"/>
+              </w:rPr>
+              <w:t></w:t>
+            </w:r>
+            <w:r>
+              <w:rPr>
+                <w:rFonts w:ascii="OMR" w:hAnsi="OMR"/>
+                <w:b/>
+                <w:sz w:val="52"/>
+                <w:szCs w:val="52"/>
+                <w:lang w:val="en-US"/>
+              </w:rPr>
+              <w:t></w:t>
+            </w:r>
+            <w:r>
+              <w:rPr>
+                <w:rFonts w:ascii="OMR" w:hAnsi="OMR"/>
+                <w:b/>
+                <w:sz w:val="52"/>
+                <w:szCs w:val="52"/>
+                <w:lang w:val="en-US"/>
+              </w:rPr>
+              <w:t></w:t>
+            </w:r>
+            <w:r>
+              <w:rPr>
+                <w:rFonts w:ascii="OMR" w:hAnsi="OMR"/>
+                <w:b/>
+                <w:sz w:val="52"/>
+                <w:szCs w:val="52"/>
+                <w:lang w:val="en-US"/>
+              </w:rPr>
+              <w:t></w:t>
+            </w:r>
+            <w:r>
+              <w:rPr>
+                <w:rFonts w:ascii="OMR" w:hAnsi="OMR"/>
+                <w:b/>
+                <w:sz w:val="52"/>
+                <w:szCs w:val="52"/>
+                <w:lang w:val="en-US"/>
+              </w:rPr>
+              <w:t></w:t>
+            </w:r>
+          </w:p>
+          <w:p>
+            <w:pPr>
+              <w:rPr>
+                <w:rFonts w:ascii="OMR" w:hAnsi="OMR"/>
+                <w:b/>
+                <w:sz w:val="52"/>
+                <w:szCs w:val="52"/>
+                <w:lang w:val="en-US"/>
+              </w:rPr>
+            </w:pPr>
+          </w:p>
+          <w:p>
+            <w:pPr>
+              <w:rPr>
+                <w:rFonts w:ascii="OMR" w:hAnsi="OMR"/>
+                <w:b/>
+                <w:sz w:val="52"/>
+                <w:szCs w:val="52"/>
+                <w:lang w:val="en-US"/>
+              </w:rPr>
+            </w:pPr>
+            <w:r>
+              <w:rPr>
+                <w:rFonts w:ascii="OMR" w:hAnsi="OMR"/>
+                <w:b/>
+                <w:sz w:val="52"/>
+                <w:szCs w:val="52"/>
+                <w:lang w:val="en-US"/>
+              </w:rPr>
+              <w:t></w:t>
+            </w:r>
+            <w:r>
+              <w:rPr>
+                <w:rFonts w:ascii="OMR" w:hAnsi="OMR"/>
+                <w:b/>
+                <w:sz w:val="52"/>
+                <w:szCs w:val="52"/>
+                <w:lang w:val="en-US"/>
+              </w:rPr>
+              <w:t></w:t>
+            </w:r>
+            <w:r>
+              <w:rPr>
+                <w:rFonts w:ascii="OMR" w:hAnsi="OMR"/>
+                <w:b/>
+                <w:sz w:val="52"/>
+                <w:szCs w:val="52"/>
+                <w:lang w:val="en-US"/>
+              </w:rPr>
+              <w:t></w:t>
+            </w:r>
+            <w:r>
+              <w:rPr>
+                <w:rFonts w:ascii="OMR" w:hAnsi="OMR"/>
+                <w:b/>
+                <w:sz w:val="52"/>
+                <w:szCs w:val="52"/>
+                <w:lang w:val="en-US"/>
+              </w:rPr>
+              <w:t></w:t>
+            </w:r>
+            <w:r>
+              <w:rPr>
+                <w:rFonts w:ascii="OMR" w:hAnsi="OMR"/>
+                <w:b/>
+                <w:sz w:val="52"/>
+                <w:szCs w:val="52"/>
+                <w:lang w:val="en-US"/>
+              </w:rPr>
+              <w:t></w:t>
+            </w:r>
+            <w:r>
+              <w:rPr>
+                <w:rFonts w:ascii="OMR" w:hAnsi="OMR"/>
+                <w:b/>
+                <w:sz w:val="52"/>
+                <w:szCs w:val="52"/>
+                <w:lang w:val="en-US"/>
+              </w:rPr>
+              <w:t></w:t>
+            </w:r>
+            <w:r>
+              <w:rPr>
+                <w:rFonts w:ascii="OMR" w:hAnsi="OMR"/>
+                <w:b/>
+                <w:sz w:val="52"/>
+                <w:szCs w:val="52"/>
+                <w:lang w:val="en-US"/>
+              </w:rPr>
+              <w:t></w:t>
+            </w:r>
+            <w:r>
+              <w:rPr>
+                <w:rFonts w:ascii="OMR" w:hAnsi="OMR"/>
+                <w:b/>
+                <w:sz w:val="52"/>
+                <w:szCs w:val="52"/>
+                <w:lang w:val="en-US"/>
+              </w:rPr>
+              <w:t></w:t>
+            </w:r>
+            <w:r>
+              <w:rPr>
+                <w:rFonts w:ascii="OMR" w:hAnsi="OMR"/>
+                <w:b/>
+                <w:sz w:val="52"/>
+                <w:szCs w:val="52"/>
+                <w:lang w:val="en-US"/>
+              </w:rPr>
+              <w:t></w:t>
+            </w:r>
+          </w:p>
+          <w:p>
+            <w:pPr>
+              <w:rPr>
+                <w:rFonts w:ascii="OMR" w:hAnsi="OMR"/>
+                <w:sz w:val="40"/>
+                <w:szCs w:val="40"/>
+                <w:lang w:val="en-US"/>
+              </w:rPr>
+            </w:pPr>
+          </w:p>
+        </w:tc>
+      </w:tr>
+    </w:tbl>
+    <w:p>
+      <w:pPr>
+        <w:rPr>
+          <w:rFonts w:ascii="OMR" w:hAnsi="OMR"/>
+          <w:sz w:val="40"/>
+          <w:szCs w:val="40"/>
+          <w:lang w:val="en-US"/>
+        </w:rPr>
+      </w:pPr>
+      <w:bookmarkStart w:id="0" w:name="_GoBack"/>
+      <w:bookmarkEnd w:id="0"/>
+      <w:r>
+        <w:rPr>
+          <w:rFonts w:ascii="OMR" w:hAnsi="OMR"/>
+          <w:sz w:val="40"/>
+          <w:szCs w:val="40"/>
+          <w:lang w:val="en-US"/>
+        </w:rPr>
+        <w:br w:type="textWrapping" w:clear="all"/>
+      </w:r>
+      <w:r>
+        <w:rPr>
+          <w:rFonts w:ascii="OMR" w:hAnsi="OMR"/>
+          <w:sz w:val="40"/>
+          <w:szCs w:val="40"/>
+          <w:lang w:val="en-US"/>
+        </w:rPr>
+        <w:t></w:t>
       </w:r>
     </w:p>
     <w:sectPr>
@@ -1536,6 +2661,32 @@
       <w:szCs w:val="18"/>
     </w:rPr>
   </w:style>
+  <w:style w:type="table" w:styleId="TableGrid">
+    <w:name w:val="Table Grid"/>
+    <w:basedOn w:val="TableNormal"/>
+    <w:uiPriority w:val="39"/>
+    <w:rsid w:val="009C4114"/>
+    <w:pPr>
+      <w:spacing w:after="0" w:line="240" w:lineRule="auto"/>
+    </w:pPr>
+    <w:tblPr>
+      <w:tblInd w:w="0" w:type="dxa"/>
+      <w:tblBorders>
+        <w:top w:val="single" w:sz="4" w:space="0" w:color="auto"/>
+        <w:left w:val="single" w:sz="4" w:space="0" w:color="auto"/>
+        <w:bottom w:val="single" w:sz="4" w:space="0" w:color="auto"/>
+        <w:right w:val="single" w:sz="4" w:space="0" w:color="auto"/>
+        <w:insideH w:val="single" w:sz="4" w:space="0" w:color="auto"/>
+        <w:insideV w:val="single" w:sz="4" w:space="0" w:color="auto"/>
+      </w:tblBorders>
+      <w:tblCellMar>
+        <w:top w:w="0" w:type="dxa"/>
+        <w:left w:w="108" w:type="dxa"/>
+        <w:bottom w:w="0" w:type="dxa"/>
+        <w:right w:w="108" w:type="dxa"/>
+      </w:tblCellMar>
+    </w:tblPr>
+  </w:style>
 </w:styles>
 </file>
 

</xml_diff>